<commit_message>
fixing prd error and its signal
</commit_message>
<xml_diff>
--- a/server/output.docx
+++ b/server/output.docx
@@ -14,151 +14,45 @@
       <w:r>
         <w:t>{</w:t>
         <w:br/>
-        <w:t xml:space="preserve">    "Project Overview": "The project involves developing a comprehensive web application for online shopping, providing users with an intuitive interface to browse products, make purchases, and manage their accounts. The application aims to support a wide range of products and enhance user engagement through personalized recommendations and a user-friendly interface.",</w:t>
+        <w:t xml:space="preserve">    "Project Overview": "The project involves building a robust project management system to facilitate efficient project collaboration. The system will be developed using Java and Spring Boot, ensuring a secure and scalable backend. MySQL will be used to store project data, and Thymeleaf will provide dynamic templates for the frontend. The goal is to streamline project workflows, enhance communication among team members, and provide real-time updates on project progress. The system will include features such as task management, file sharing, and a dashboard for project analytics.",</w:t>
         <w:br/>
-        <w:t xml:space="preserve">    "Original Requirements": "Functional requirements: 1. User registration and login system, 2. Product browsing and search, 3. Shopping cart and checkout system, 4. User account management, 5. Personalized product recommendations. Non-functional requirements: 1. Fast loading times, 2. Intuitive and user-friendly interface, 3. Robust and scalable backend system.",</w:t>
+        <w:t xml:space="preserve">    "Original Requirements": "1. Functional Requirements:\n- Build a project management system using Java and Spring Boot\n- Integrate MySQL database for data storage\n- Develop dynamic templates using Thymeleaf for the frontend\n- Streamline project workflows and enhance communication among team members\n- Provide real-time updates on project progress\n- Include features such as task management, file sharing, and a project analytics dashboard\n2. Non-Functional Requirements:\n- Ensure system security and scalability\n- User-friendly interface\n- Fast and efficient performance",</w:t>
         <w:br/>
-        <w:t xml:space="preserve">    "Project Goals": {</w:t>
+        <w:t xml:space="preserve">    "Project Goals": "1. Streamline project workflows\n2. Enhance communication among team members\n3. Provide real-time updates on project progress",</w:t>
         <w:br/>
-        <w:t xml:space="preserve">        "Goal 1": "Provide a seamless and enjoyable online shopping experience for users.",</w:t>
+        <w:t xml:space="preserve">    "User Stories": "1. As a project manager, I want to be able to assign tasks to team members and track their progress in real-time.\n2. As a team member, I want to be able to communicate with my team and share files within the project management system.\n3. As a project manager, I want to be able to view project analytics and track the overall progress of the project.\n4. As a team member, I want to have a user-friendly interface for easy navigation and use of the project management system.\n5. As a project manager, I want to ensure the security and scalability of the system to protect project data and handle increased load.",</w:t>
         <w:br/>
-        <w:t xml:space="preserve">        "Goal 2": "Support a wide range of products and improve user engagement through personalized recommendations.",</w:t>
+        <w:t xml:space="preserve">    "System Architecture": "The system will consist of both hardware and software components. The hardware components will include servers, routers, and storage devices. The software components will include the project management system developed using Java and Spring Boot, the MySQL database for data storage, and Thymeleaf for the frontend. These components will interact to meet project goals by allowing users to access and use the system for efficient project collaboration.",</w:t>
         <w:br/>
-        <w:t xml:space="preserve">        "Goal 3": "Ensure a robust and scalable solution for the backend system."</w:t>
+        <w:t xml:space="preserve">    "Tech Stacks": "['Java', 'Spring Boot', 'MySQL', 'Thymeleaf']",</w:t>
         <w:br/>
-        <w:t xml:space="preserve">    },</w:t>
+        <w:t xml:space="preserve">    "Requirement Pool": "1. P0 - Develop a project management system using Java and Spring Boot\n2. P1 - Integrate MySQL database for data storage\n3. P1 - Develop dynamic templates using Thymeleaf for the frontend\n4. P2 - Include features such as task management, file sharing, and a project analytics dashboard\n5. P2 - Ensure system security and scalability",</w:t>
         <w:br/>
-        <w:t xml:space="preserve">    "User Stories": [</w:t>
+        <w:t xml:space="preserve">    "UI/UX Design": "The UI/UX design will be user-friendly and intuitive, with a clean and modern interface. The layout will be organized and easy to navigate, with clear labels and instructions for users. The design will also incorporate a responsive design for optimal use on different devices. The color scheme will be professional and visually appealing, and the system will provide clear feedback and notifications for user actions.",</w:t>
         <w:br/>
-        <w:t xml:space="preserve">        {</w:t>
+        <w:t xml:space="preserve">    "Development Methodology": "The project will follow an Agile development methodology, with frequent sprints and iterations. Development phases will include planning, development, testing, and deployment. Testing will be conducted throughout the development process, with both unit and integration testing to ensure the system's functionality and performance. Deployment will be managed through a continuous integration and delivery approach.",</w:t>
         <w:br/>
-        <w:t xml:space="preserve">            "User": "John",</w:t>
+        <w:t xml:space="preserve">    "Security Measures": "To ensure the security of the system, all data will be encrypted and stored in the MySQL database. Access controls will be implemented to restrict access to sensitive data and features. Measures will also be taken to protect user data, such as implementing password hashing and secure authentication methods.",</w:t>
         <w:br/>
-        <w:t xml:space="preserve">            "Scenario": "John wants to buy a new laptop. He logs in to the shopping application, browses through different products, adds the desired laptop to his cart, and makes a purchase using his saved payment information.",</w:t>
+        <w:t xml:space="preserve">    "Testing Strategy": "The testing strategy will include both unit and integration testing for both hardware and software components. Unit testing will be conducted on individual modules and functions, while integration testing will ensure the proper functioning and interaction of all components. Performance testing will also be conducted to ensure fast and efficient system performance.",</w:t>
         <w:br/>
-        <w:t xml:space="preserve">            "Use Case": "Browsing and purchasing a product."</w:t>
+        <w:t xml:space="preserve">    "Scalability and Performance": "The system will be designed to handle increased load and scalability. This will be achieved through efficient coding practices and the use of scalable technologies. Performance will also be monitored and optimized through regular testing and updates.",</w:t>
         <w:br/>
-        <w:t xml:space="preserve">        },</w:t>
+        <w:t xml:space="preserve">    "Deployment Plan": "The deployment plan will include steps for deploying software updates and managing hardware deployment. This will include testing and staging environments to ensure smooth deployment and minimize downtime. A continuous integration and delivery approach will also be implemented for efficient and timely deployment.",</w:t>
         <w:br/>
-        <w:t xml:space="preserve">        {</w:t>
+        <w:t xml:space="preserve">    "Maintenance and Support": "Ongoing maintenance and support will be provided for both hardware and software components. This will include issue resolution and updates to ensure the system's functionality and security. A support team will be available for any user inquiries or issues.",</w:t>
         <w:br/>
-        <w:t xml:space="preserve">            "User": "Sarah",</w:t>
+        <w:t xml:space="preserve">    "Risks and Mitigations": "1. Risk: Potential security breaches\nMitigation: Implement strong encryption and access controls to protect user data\n2. Risk: System performance issues\nMitigation: Regular testing and performance optimization\n3. Risk: Inadequate user adoption\nMitigation: User-friendly interface and training resources\n4. Risk: Budget constraints\nMitigation: Regular monitoring and cost management\n5. Risk: Technical issues during deployment\nMitigation: Proper testing and staging environments to minimize downtime.",</w:t>
         <w:br/>
-        <w:t xml:space="preserve">            "Scenario": "Sarah is a frequent user of the shopping application. She logs in to her account and receives personalized product recommendations based on her browsing and purchase history.",</w:t>
+        <w:t xml:space="preserve">    "Compliance and Regulations": "The project will comply with all relevant regulations and standards, including data privacy laws and security standards. It will also adhere to any certifications or compliance measures required for the industry.",</w:t>
         <w:br/>
-        <w:t xml:space="preserve">            "Use Case": "Viewing personalized product recommendations."</w:t>
+        <w:t xml:space="preserve">    "Budget and Resources": "The project budget will include costs for hardware components, software development, testing, deployment, and ongoing maintenance and support. Resources will include a development team, project manager, and support team.",</w:t>
         <w:br/>
-        <w:t xml:space="preserve">        },</w:t>
+        <w:t xml:space="preserve">    "Timeline and Milestones": "1. Planning and Requirements Gathering - December 2023\n2. Development and Testing - January 2024\n3. Deployment and User Training - February 2024\n4. Ongoing Maintenance and Support - March 2024 onwards\n5. Project Completion - April 2024",</w:t>
         <w:br/>
-        <w:t xml:space="preserve">        {</w:t>
+        <w:t xml:space="preserve">    "Communication Plan": "A communication plan will be in place to ensure clear and effective communication with stakeholders. This will include regular progress updates, team meetings, and a designated point of contact for any inquiries or concerns.",</w:t>
         <w:br/>
-        <w:t xml:space="preserve">            "User": "Mark",</w:t>
-        <w:br/>
-        <w:t xml:space="preserve">            "Scenario": "Mark has forgotten his password and needs to reset it to access his account. He uses the password reset feature and receives a link to reset his password via email.",</w:t>
-        <w:br/>
-        <w:t xml:space="preserve">            "Use Case": "Resetting password."</w:t>
-        <w:br/>
-        <w:t xml:space="preserve">        }</w:t>
-        <w:br/>
-        <w:t xml:space="preserve">    ],</w:t>
-        <w:br/>
-        <w:t xml:space="preserve">    "System Architecture": "The high-level system architecture will consist of a server hosting the backend system, a database for storing user and product information, and a client-side interface for users to interact with the application. The server will be powered by Python and Django, while the frontend will utilize JavaScript. The database will be based on PostgreSQL. The server and database will interact through an API.",</w:t>
-        <w:br/>
-        <w:t xml:space="preserve">    "Tech Stacks": ["Python", "Django", "JavaScript", "PostgreSQL"],</w:t>
-        <w:br/>
-        <w:t xml:space="preserve">    "Requirement Pool": [</w:t>
-        <w:br/>
-        <w:t xml:space="preserve">        {</w:t>
-        <w:br/>
-        <w:t xml:space="preserve">            "Requirement": "User registration and login system",</w:t>
-        <w:br/>
-        <w:t xml:space="preserve">            "Priority": "P0",</w:t>
-        <w:br/>
-        <w:t xml:space="preserve">            "Description": "Users should be able to register and log in to the application to access personalized features and make purchases."</w:t>
-        <w:br/>
-        <w:t xml:space="preserve">        },</w:t>
-        <w:br/>
-        <w:t xml:space="preserve">        {</w:t>
-        <w:br/>
-        <w:t xml:space="preserve">            "Requirement": "Product browsing and search",</w:t>
-        <w:br/>
-        <w:t xml:space="preserve">            "Priority": "P1",</w:t>
-        <w:br/>
-        <w:t xml:space="preserve">            "Description": "Users should be able to browse and search for products based on their preferences and needs."</w:t>
-        <w:br/>
-        <w:t xml:space="preserve">        },</w:t>
-        <w:br/>
-        <w:t xml:space="preserve">        {</w:t>
-        <w:br/>
-        <w:t xml:space="preserve">            "Requirement": "Shopping cart and checkout system",</w:t>
-        <w:br/>
-        <w:t xml:space="preserve">            "Priority": "P0",</w:t>
-        <w:br/>
-        <w:t xml:space="preserve">            "Description": "Users should be able to add products to their cart and make purchases securely."</w:t>
-        <w:br/>
-        <w:t xml:space="preserve">        },</w:t>
-        <w:br/>
-        <w:t xml:space="preserve">        {</w:t>
-        <w:br/>
-        <w:t xml:space="preserve">            "Requirement": "User account management",</w:t>
-        <w:br/>
-        <w:t xml:space="preserve">            "Priority": "P1",</w:t>
-        <w:br/>
-        <w:t xml:space="preserve">            "Description": "Users should be able to manage their account information and preferences."</w:t>
-        <w:br/>
-        <w:t xml:space="preserve">        },</w:t>
-        <w:br/>
-        <w:t xml:space="preserve">        {</w:t>
-        <w:br/>
-        <w:t xml:space="preserve">            "Requirement": "Personalized product recommendations",</w:t>
-        <w:br/>
-        <w:t xml:space="preserve">            "Priority": "P2",</w:t>
-        <w:br/>
-        <w:t xml:space="preserve">            "Description": "Users should receive personalized product recommendations based on their browsing and purchase history to improve engagement."</w:t>
-        <w:br/>
-        <w:t xml:space="preserve">        }</w:t>
-        <w:br/>
-        <w:t xml:space="preserve">    ],</w:t>
-        <w:br/>
-        <w:t xml:space="preserve">    "UI/UX Design": "The user interface will consist of a clean and modern design, with easy navigation and clear call-to-action buttons. The color scheme will be visually appealing and in line with the branding of the application. The layout will be responsive and optimized for both desktop and mobile devices. Users will be able to easily browse products, add them to their cart, and make purchases. Personalized recommendations will be displayed on the homepage and product pages. The user experience will be seamless and intuitive, with minimal steps required to complete tasks.",</w:t>
-        <w:br/>
-        <w:t xml:space="preserve">    "Development Methodology": "The project will be developed using the Agile methodology, with a focus on continuous delivery and frequent iterations. The development team will work in sprints, with regular meetings to discuss progress and any roadblocks. Testing will be integrated into the development process, with unit testing for code and integration testing for different components. Deployment will be managed through a continuous integration and delivery system.",</w:t>
-        <w:br/>
-        <w:t xml:space="preserve">    "Security Measures": "The server and database will be hosted on a secure platform and will utilize encryption to protect user data. Access controls will be implemented to ensure only authorized users can access sensitive information. The application will also have measures in place to prevent security threats such as SQL injections and cross-site scripting.",</w:t>
-        <w:br/>
-        <w:t xml:space="preserve">    "Testing Strategy": "Unit testing will be performed for individual components of the application, while integration testing will be carried out to ensure all components work together seamlessly. Manual testing will also be conducted to catch any bugs or issues that may have been missed by automated testing. User acceptance testing will be carried out before deployment to ensure the application meets user requirements.",</w:t>
-        <w:br/>
-        <w:t xml:space="preserve">    "Scalability and Performance": "The system architecture will be designed to handle increased load, with the ability to scale up resources as needed. Caching will be implemented to improve performance and reduce load on the server. The database will be optimized for efficient data retrieval. Regular monitoring and optimization will be performed to ensure the application can handle a large number of users.",</w:t>
-        <w:br/>
-        <w:t xml:space="preserve">    "Deployment Plan": "The deployment plan will consist of testing the application on a staging server before deploying it to a production server. Code changes will be managed through version control, and updates will be deployed in a controlled manner to minimize disruption to users. The server infrastructure will be regularly maintained and updated to ensure optimal performance.",</w:t>
-        <w:br/>
-        <w:t xml:space="preserve">    "Maintenance and Support": "Ongoing maintenance and support will be provided for the application, including bug fixes, updates, and issue resolution. A help desk system will be implemented for users to report any issues, and a support team will be available to assist with any queries. Regular backups will be performed to ensure data is not lost in case of any technical issues.",</w:t>
-        <w:br/>
-        <w:t xml:space="preserve">    "Risks and Mitigations": "Potential risks for the project include technical issues, data breaches, and user dissatisfaction. To mitigate these risks, regular backups and security measures will be implemented, and the application will be thoroughly tested before deployment. User feedback will also be regularly collected and addressed to ensure user satisfaction.",</w:t>
-        <w:br/>
-        <w:t xml:space="preserve">    "Compliance and Regulations": "The project will comply with relevant regulations and standards, including data protection laws and industry standards for web development. Any necessary certifications or compliance measures will be obtained and implemented.",</w:t>
-        <w:br/>
-        <w:t xml:space="preserve">    "Budget and Resources": "The budget for the project will cover the costs of hardware, software, and development resources. It will be regularly reviewed and adjusted as needed. The development team will consist of experienced developers, designers, and project managers.",</w:t>
-        <w:br/>
-        <w:t xml:space="preserve">    "Timeline and Milestones": {</w:t>
-        <w:br/>
-        <w:t xml:space="preserve">        "Milestone 1": "Project kickoff and initial planning",</w:t>
-        <w:br/>
-        <w:t xml:space="preserve">        "Milestone 2": "Backend development and testing",</w:t>
-        <w:br/>
-        <w:t xml:space="preserve">        "Milestone 3": "Frontend development and testing",</w:t>
-        <w:br/>
-        <w:t xml:space="preserve">        "Milestone 4": "Integration and user acceptance testing",</w:t>
-        <w:br/>
-        <w:t xml:space="preserve">        "Milestone 5": "Deployment and launch",</w:t>
-        <w:br/>
-        <w:t xml:space="preserve">        "Milestone 6": "Ongoing maintenance and updates"</w:t>
-        <w:br/>
-        <w:t xml:space="preserve">    },</w:t>
-        <w:br/>
-        <w:t xml:space="preserve">    "Communication Plan": "Regular communication will be maintained with stakeholders through email updates, progress reports, and project meetings. Any major decisions or changes will be communicated to stakeholders in a timely manner. A project management tool will be used to track progress and facilitate communication among team members.",</w:t>
-        <w:br/>
-        <w:t xml:space="preserve">    "Anything UNCLEAR": "If there are any uncertainties or unclear points in the project, they will be addressed during project meetings and in project documentation. Any assumptions made during the project will be documented and discussed with stakeholders for clarification." </w:t>
+        <w:t xml:space="preserve">    "Anything UNCLEAR": "If there are any unclear points or uncertainties in the project, the project manager will address them and provide clarifications or assumptions. Further discussions and questions are encouraged to ensure complete understanding and alignment among stakeholders."</w:t>
         <w:br/>
         <w:t>}</w:t>
       </w:r>

</xml_diff>